<commit_message>
Testien pilkkominen osiin ja pieniä lisäyksiä raporttiin
</commit_message>
<xml_diff>
--- a/test_report.docx
+++ b/test_report.docx
@@ -1,6 +1,6 @@
 
 <file path=word/document.xml><?xml version="1.0" encoding="utf-8"?>
-<w:document xmlns:wpc="http://schemas.microsoft.com/office/word/2010/wordprocessingCanvas" xmlns:cx="http://schemas.microsoft.com/office/drawing/2014/chartex" xmlns:cx1="http://schemas.microsoft.com/office/drawing/2015/9/8/chartex" xmlns:cx2="http://schemas.microsoft.com/office/drawing/2015/10/21/chartex" xmlns:cx3="http://schemas.microsoft.com/office/drawing/2016/5/9/chartex" xmlns:cx4="http://schemas.microsoft.com/office/drawing/2016/5/10/chartex" xmlns:cx5="http://schemas.microsoft.com/office/drawing/2016/5/11/chartex" xmlns:cx6="http://schemas.microsoft.com/office/drawing/2016/5/12/chartex" xmlns:cx7="http://schemas.microsoft.com/office/drawing/2016/5/13/chartex" xmlns:cx8="http://schemas.microsoft.com/office/drawing/2016/5/14/chartex" xmlns:mc="http://schemas.openxmlformats.org/markup-compatibility/2006" xmlns:aink="http://schemas.microsoft.com/office/drawing/2016/ink" xmlns:am3d="http://schemas.microsoft.com/office/drawing/2017/model3d" xmlns:o="urn:schemas-microsoft-com:office:office" xmlns:r="http://schemas.openxmlformats.org/officeDocument/2006/relationships" xmlns:m="http://schemas.openxmlformats.org/officeDocument/2006/math" xmlns:v="urn:schemas-microsoft-com:vml" xmlns:wp14="http://schemas.microsoft.com/office/word/2010/wordprocessingDrawing" xmlns:wp="http://schemas.openxmlformats.org/drawingml/2006/wordprocessingDrawing" xmlns:w10="urn:schemas-microsoft-com:office:word" xmlns:w="http://schemas.openxmlformats.org/wordprocessingml/2006/main" xmlns:w14="http://schemas.microsoft.com/office/word/2010/wordml" xmlns:w15="http://schemas.microsoft.com/office/word/2012/wordml" xmlns:w16cex="http://schemas.microsoft.com/office/word/2018/wordml/cex" xmlns:w16cid="http://schemas.microsoft.com/office/word/2016/wordml/cid" xmlns:w16="http://schemas.microsoft.com/office/word/2018/wordml" xmlns:w16se="http://schemas.microsoft.com/office/word/2015/wordml/symex" xmlns:wpg="http://schemas.microsoft.com/office/word/2010/wordprocessingGroup" xmlns:wpi="http://schemas.microsoft.com/office/word/2010/wordprocessingInk" xmlns:wne="http://schemas.microsoft.com/office/word/2006/wordml" xmlns:wps="http://schemas.microsoft.com/office/word/2010/wordprocessingShape" mc:Ignorable="w14 w15 w16se w16cid w16 w16cex wp14">
+<w:document xmlns:wpc="http://schemas.microsoft.com/office/word/2010/wordprocessingCanvas" xmlns:cx="http://schemas.microsoft.com/office/drawing/2014/chartex" xmlns:cx1="http://schemas.microsoft.com/office/drawing/2015/9/8/chartex" xmlns:cx2="http://schemas.microsoft.com/office/drawing/2015/10/21/chartex" xmlns:cx3="http://schemas.microsoft.com/office/drawing/2016/5/9/chartex" xmlns:cx4="http://schemas.microsoft.com/office/drawing/2016/5/10/chartex" xmlns:cx5="http://schemas.microsoft.com/office/drawing/2016/5/11/chartex" xmlns:cx6="http://schemas.microsoft.com/office/drawing/2016/5/12/chartex" xmlns:cx7="http://schemas.microsoft.com/office/drawing/2016/5/13/chartex" xmlns:cx8="http://schemas.microsoft.com/office/drawing/2016/5/14/chartex" xmlns:mc="http://schemas.openxmlformats.org/markup-compatibility/2006" xmlns:aink="http://schemas.microsoft.com/office/drawing/2016/ink" xmlns:am3d="http://schemas.microsoft.com/office/drawing/2017/model3d" xmlns:o="urn:schemas-microsoft-com:office:office" xmlns:r="http://schemas.openxmlformats.org/officeDocument/2006/relationships" xmlns:m="http://schemas.openxmlformats.org/officeDocument/2006/math" xmlns:v="urn:schemas-microsoft-com:vml" xmlns:wp14="http://schemas.microsoft.com/office/word/2010/wordprocessingDrawing" xmlns:wp="http://schemas.openxmlformats.org/drawingml/2006/wordprocessingDrawing" xmlns:w10="urn:schemas-microsoft-com:office:word" xmlns:w="http://schemas.openxmlformats.org/wordprocessingml/2006/main" xmlns:w14="http://schemas.microsoft.com/office/word/2010/wordml" xmlns:w15="http://schemas.microsoft.com/office/word/2012/wordml" xmlns:w16cid="http://schemas.microsoft.com/office/word/2016/wordml/cid" xmlns:w16se="http://schemas.microsoft.com/office/word/2015/wordml/symex" xmlns:wpg="http://schemas.microsoft.com/office/word/2010/wordprocessingGroup" xmlns:wpi="http://schemas.microsoft.com/office/word/2010/wordprocessingInk" xmlns:wne="http://schemas.microsoft.com/office/word/2006/wordml" xmlns:wps="http://schemas.microsoft.com/office/word/2010/wordprocessingShape" mc:Ignorable="w14 w15 w16se w16cid wp14">
   <w:body>
     <w:sdt>
       <w:sdtPr>
@@ -3678,6 +3678,7 @@
                                     <w:color w:val="4472C4" w:themeColor="accent1"/>
                                     <w:sz w:val="26"/>
                                     <w:szCs w:val="26"/>
+                                    <w:lang w:val="fi-FI"/>
                                   </w:rPr>
                                 </w:pPr>
                                 <w:sdt>
@@ -3686,6 +3687,7 @@
                                       <w:color w:val="4472C4" w:themeColor="accent1"/>
                                       <w:sz w:val="26"/>
                                       <w:szCs w:val="26"/>
+                                      <w:lang w:val="fi-FI"/>
                                     </w:rPr>
                                     <w:alias w:val="Tekijä"/>
                                     <w:tag w:val=""/>
@@ -3700,6 +3702,7 @@
                                         <w:color w:val="4472C4" w:themeColor="accent1"/>
                                         <w:sz w:val="26"/>
                                         <w:szCs w:val="26"/>
+                                        <w:lang w:val="fi-FI"/>
                                       </w:rPr>
                                       <w:t>Patric Kangasmäki - K428678                                    Juho Vasenius - 90589</w:t>
                                     </w:r>
@@ -3779,6 +3782,7 @@
                               <w:color w:val="4472C4" w:themeColor="accent1"/>
                               <w:sz w:val="26"/>
                               <w:szCs w:val="26"/>
+                              <w:lang w:val="fi-FI"/>
                             </w:rPr>
                           </w:pPr>
                           <w:sdt>
@@ -3787,6 +3791,7 @@
                                 <w:color w:val="4472C4" w:themeColor="accent1"/>
                                 <w:sz w:val="26"/>
                                 <w:szCs w:val="26"/>
+                                <w:lang w:val="fi-FI"/>
                               </w:rPr>
                               <w:alias w:val="Tekijä"/>
                               <w:tag w:val=""/>
@@ -3801,6 +3806,7 @@
                                   <w:color w:val="4472C4" w:themeColor="accent1"/>
                                   <w:sz w:val="26"/>
                                   <w:szCs w:val="26"/>
+                                  <w:lang w:val="fi-FI"/>
                                 </w:rPr>
                                 <w:t>Patric Kangasmäki - K428678                                    Juho Vasenius - 90589</w:t>
                               </w:r>
@@ -4033,25 +4039,7 @@
                                         <w:sz w:val="36"/>
                                         <w:szCs w:val="36"/>
                                       </w:rPr>
-                                      <w:t>COMP.SE.</w:t>
-                                    </w:r>
-                                    <w:proofErr w:type="gramStart"/>
-                                    <w:r>
-                                      <w:rPr>
-                                        <w:color w:val="404040" w:themeColor="text1" w:themeTint="BF"/>
-                                        <w:sz w:val="36"/>
-                                        <w:szCs w:val="36"/>
-                                      </w:rPr>
-                                      <w:t>200-2020</w:t>
-                                    </w:r>
-                                    <w:proofErr w:type="gramEnd"/>
-                                    <w:r>
-                                      <w:rPr>
-                                        <w:color w:val="404040" w:themeColor="text1" w:themeTint="BF"/>
-                                        <w:sz w:val="36"/>
-                                        <w:szCs w:val="36"/>
-                                      </w:rPr>
-                                      <w:t>-2021-1 Software Testing</w:t>
+                                      <w:t>COMP.SE.200-2020-2021-1 Software Testing</w:t>
                                     </w:r>
                                   </w:sdtContent>
                                 </w:sdt>
@@ -4190,25 +4178,7 @@
                                   <w:sz w:val="36"/>
                                   <w:szCs w:val="36"/>
                                 </w:rPr>
-                                <w:t>COMP.SE.</w:t>
-                              </w:r>
-                              <w:proofErr w:type="gramStart"/>
-                              <w:r>
-                                <w:rPr>
-                                  <w:color w:val="404040" w:themeColor="text1" w:themeTint="BF"/>
-                                  <w:sz w:val="36"/>
-                                  <w:szCs w:val="36"/>
-                                </w:rPr>
-                                <w:t>200-2020</w:t>
-                              </w:r>
-                              <w:proofErr w:type="gramEnd"/>
-                              <w:r>
-                                <w:rPr>
-                                  <w:color w:val="404040" w:themeColor="text1" w:themeTint="BF"/>
-                                  <w:sz w:val="36"/>
-                                  <w:szCs w:val="36"/>
-                                </w:rPr>
-                                <w:t>-2021-1 Software Testing</w:t>
+                                <w:t>COMP.SE.200-2020-2021-1 Software Testing</w:t>
                               </w:r>
                             </w:sdtContent>
                           </w:sdt>
@@ -4353,73 +4323,23 @@
           <w:b/>
           <w:bCs/>
         </w:rPr>
-        <w:t>isLength.js</w:t>
-      </w:r>
-    </w:p>
-    <w:p>
-      <w:r>
-        <w:t xml:space="preserve">Muutettiin </w:t>
-      </w:r>
-      <w:proofErr w:type="spellStart"/>
-      <w:r>
-        <w:t>int</w:t>
-      </w:r>
-      <w:proofErr w:type="spellEnd"/>
-      <w:r>
-        <w:t>/</w:t>
-      </w:r>
-      <w:proofErr w:type="spellStart"/>
-      <w:r>
-        <w:t>double</w:t>
-      </w:r>
-      <w:proofErr w:type="spellEnd"/>
-      <w:r>
-        <w:t xml:space="preserve">/desimaaliluku tarkistukset: </w:t>
-      </w:r>
-      <w:proofErr w:type="spellStart"/>
-      <w:r>
-        <w:t>Number</w:t>
-      </w:r>
-      <w:proofErr w:type="spellEnd"/>
-      <w:r>
-        <w:t xml:space="preserve"> ja </w:t>
-      </w:r>
-      <w:proofErr w:type="spellStart"/>
-      <w:r>
-        <w:t>floating</w:t>
-      </w:r>
-      <w:proofErr w:type="spellEnd"/>
-      <w:r>
-        <w:t xml:space="preserve"> </w:t>
-      </w:r>
-      <w:proofErr w:type="spellStart"/>
-      <w:r>
-        <w:t>number</w:t>
-      </w:r>
-      <w:proofErr w:type="spellEnd"/>
-      <w:r>
-        <w:t>. Syynä JavaScriptin tyypitys</w:t>
-      </w:r>
-    </w:p>
-    <w:p>
-      <w:pPr>
+        <w:t>chunk</w:t>
+      </w:r>
+      <w:r>
         <w:rPr>
           <w:b/>
           <w:bCs/>
         </w:rPr>
-      </w:pPr>
-      <w:r>
+        <w:t>.js</w:t>
+      </w:r>
+    </w:p>
+    <w:p>
+      <w:pPr>
         <w:rPr>
           <w:b/>
           <w:bCs/>
         </w:rPr>
-        <w:t>isSymbol.js</w:t>
-      </w:r>
-    </w:p>
-    <w:p>
-      <w:r>
-        <w:t>Lisätty tyypitetylle taulukolle testit.</w:t>
-      </w:r>
+      </w:pPr>
     </w:p>
     <w:p>
       <w:pPr>
@@ -4433,12 +4353,52 @@
           <w:b/>
           <w:bCs/>
         </w:rPr>
-        <w:t>isTypedArray.js</w:t>
-      </w:r>
-    </w:p>
-    <w:p>
-      <w:r>
-        <w:t>Poistettu ”testataan merkkiä” JavaScriptin tyypityksen takia.</w:t>
+        <w:t>isLength.js</w:t>
+      </w:r>
+    </w:p>
+    <w:p>
+      <w:r>
+        <w:t xml:space="preserve">Muutettiin </w:t>
+      </w:r>
+      <w:proofErr w:type="spellStart"/>
+      <w:r>
+        <w:t>int</w:t>
+      </w:r>
+      <w:proofErr w:type="spellEnd"/>
+      <w:r>
+        <w:t>/</w:t>
+      </w:r>
+      <w:proofErr w:type="spellStart"/>
+      <w:r>
+        <w:t>double</w:t>
+      </w:r>
+      <w:proofErr w:type="spellEnd"/>
+      <w:r>
+        <w:t xml:space="preserve">/desimaaliluku tarkistukset: </w:t>
+      </w:r>
+      <w:proofErr w:type="spellStart"/>
+      <w:r>
+        <w:t>Number</w:t>
+      </w:r>
+      <w:proofErr w:type="spellEnd"/>
+      <w:r>
+        <w:t xml:space="preserve"> ja </w:t>
+      </w:r>
+      <w:proofErr w:type="spellStart"/>
+      <w:r>
+        <w:t>floating</w:t>
+      </w:r>
+      <w:proofErr w:type="spellEnd"/>
+      <w:r>
+        <w:t xml:space="preserve"> </w:t>
+      </w:r>
+      <w:proofErr w:type="spellStart"/>
+      <w:r>
+        <w:t>number</w:t>
+      </w:r>
+      <w:proofErr w:type="spellEnd"/>
+      <w:r>
+        <w:t>. Syynä JavaScriptin tyypitys</w:t>
       </w:r>
     </w:p>
     <w:p>
@@ -4453,12 +4413,12 @@
           <w:b/>
           <w:bCs/>
         </w:rPr>
-        <w:t>keys.js</w:t>
-      </w:r>
-    </w:p>
-    <w:p>
-      <w:r>
-        <w:t>Lisätty myös lähdekoodin esimerkkitesti</w:t>
+        <w:t>isSymbol.js</w:t>
+      </w:r>
+    </w:p>
+    <w:p>
+      <w:r>
+        <w:t>Lisätty tyypitetylle taulukolle testit.</w:t>
       </w:r>
     </w:p>
     <w:p>
@@ -4473,6 +4433,46 @@
           <w:b/>
           <w:bCs/>
         </w:rPr>
+        <w:t>isTypedArray.js</w:t>
+      </w:r>
+    </w:p>
+    <w:p>
+      <w:r>
+        <w:t>Poistettu ”testataan merkkiä” JavaScriptin tyypityksen takia.</w:t>
+      </w:r>
+    </w:p>
+    <w:p>
+      <w:pPr>
+        <w:rPr>
+          <w:b/>
+          <w:bCs/>
+        </w:rPr>
+      </w:pPr>
+      <w:r>
+        <w:rPr>
+          <w:b/>
+          <w:bCs/>
+        </w:rPr>
+        <w:t>keys.js</w:t>
+      </w:r>
+    </w:p>
+    <w:p>
+      <w:r>
+        <w:t>Lisätty myös lähdekoodin esimerkkitesti</w:t>
+      </w:r>
+    </w:p>
+    <w:p>
+      <w:pPr>
+        <w:rPr>
+          <w:b/>
+          <w:bCs/>
+        </w:rPr>
+      </w:pPr>
+      <w:r>
+        <w:rPr>
+          <w:b/>
+          <w:bCs/>
+        </w:rPr>
         <w:t>map.js</w:t>
       </w:r>
     </w:p>
@@ -4568,259 +4568,288 @@
           <w:b/>
           <w:bCs/>
         </w:rPr>
-        <w:t>toInteger</w:t>
-      </w:r>
-      <w:r>
+        <w:t>toInteger.js</w:t>
+      </w:r>
+    </w:p>
+    <w:p>
+      <w:r>
+        <w:lastRenderedPageBreak/>
+        <w:t>Muutettu testit vastaamaan JavaScriptin tyypitystä.</w:t>
+      </w:r>
+    </w:p>
+    <w:p>
+      <w:pPr>
         <w:rPr>
           <w:b/>
           <w:bCs/>
         </w:rPr>
-        <w:t>.js</w:t>
-      </w:r>
-    </w:p>
-    <w:p>
-      <w:r>
-        <w:t>Muutettu testit vastaamaan JavaScriptin tyypitystä.</w:t>
-      </w:r>
-    </w:p>
-    <w:p>
-      <w:pPr>
+      </w:pPr>
+      <w:r>
         <w:rPr>
           <w:b/>
           <w:bCs/>
         </w:rPr>
-      </w:pPr>
+        <w:t>toNumber</w:t>
+      </w:r>
       <w:r>
         <w:rPr>
           <w:b/>
           <w:bCs/>
         </w:rPr>
-        <w:t>toNumber</w:t>
-      </w:r>
-      <w:r>
+        <w:t>.js</w:t>
+      </w:r>
+    </w:p>
+    <w:p>
+      <w:r>
+        <w:t>Muutettu testit vastaamaan JavaScriptin tyypitystä.</w:t>
+      </w:r>
+    </w:p>
+    <w:p>
+      <w:pPr>
         <w:rPr>
           <w:b/>
           <w:bCs/>
         </w:rPr>
-        <w:t>.js</w:t>
-      </w:r>
-    </w:p>
-    <w:p>
-      <w:r>
-        <w:lastRenderedPageBreak/>
-        <w:t>Muutettu testit vastaamaan JavaScriptin tyypitystä.</w:t>
-      </w:r>
-    </w:p>
-    <w:p>
-      <w:pPr>
+      </w:pPr>
+      <w:r>
         <w:rPr>
           <w:b/>
           <w:bCs/>
         </w:rPr>
-      </w:pPr>
+        <w:t>toString</w:t>
+      </w:r>
       <w:r>
         <w:rPr>
           <w:b/>
           <w:bCs/>
         </w:rPr>
-        <w:t>toString</w:t>
-      </w:r>
-      <w:r>
+        <w:t>.js</w:t>
+      </w:r>
+    </w:p>
+    <w:p>
+      <w:r>
+        <w:t>Muutettu testit vastaamaan JavaScriptin tyypitystä.</w:t>
+      </w:r>
+    </w:p>
+    <w:p/>
+    <w:p>
+      <w:pPr>
+        <w:pStyle w:val="Otsikko3"/>
+      </w:pPr>
+      <w:r>
+        <w:t>Hylätyt testitapaukset</w:t>
+      </w:r>
+    </w:p>
+    <w:p/>
+    <w:p>
+      <w:pPr>
         <w:rPr>
           <w:b/>
           <w:bCs/>
         </w:rPr>
-        <w:t>.js</w:t>
-      </w:r>
-    </w:p>
-    <w:p>
-      <w:r>
-        <w:t>Muutettu testit vastaamaan JavaScriptin tyypitystä.</w:t>
-      </w:r>
-    </w:p>
-    <w:p/>
-    <w:p>
-      <w:pPr>
-        <w:pStyle w:val="Otsikko3"/>
-      </w:pPr>
-      <w:r>
-        <w:t>Hylätyt testitapaukset</w:t>
-      </w:r>
-    </w:p>
-    <w:p/>
-    <w:p>
-      <w:pPr>
+      </w:pPr>
+      <w:r>
         <w:rPr>
           <w:b/>
           <w:bCs/>
         </w:rPr>
-      </w:pPr>
-      <w:r>
+        <w:t>memoize.js</w:t>
+      </w:r>
+    </w:p>
+    <w:p>
+      <w:r>
+        <w:t xml:space="preserve">Testitapaukset funktion lähdekoodista johti </w:t>
+      </w:r>
+      <w:proofErr w:type="spellStart"/>
+      <w:r>
+        <w:t>ReferenceErroriin</w:t>
+      </w:r>
+      <w:proofErr w:type="spellEnd"/>
+      <w:r>
+        <w:t>, joten funktion muutkin testit hylätty.</w:t>
+      </w:r>
+    </w:p>
+    <w:p/>
+    <w:p>
+      <w:pPr>
+        <w:pStyle w:val="Otsikko3"/>
+        <w:rPr>
+          <w:rFonts w:eastAsia="Times New Roman"/>
+        </w:rPr>
+      </w:pPr>
+      <w:r>
+        <w:rPr>
+          <w:rFonts w:eastAsia="Times New Roman"/>
+        </w:rPr>
+        <w:t>Uudet testitapaukset</w:t>
+      </w:r>
+    </w:p>
+    <w:p/>
+    <w:p>
+      <w:pPr>
         <w:rPr>
           <w:b/>
           <w:bCs/>
         </w:rPr>
-        <w:t>memoize.js</w:t>
-      </w:r>
-    </w:p>
-    <w:p>
-      <w:r>
-        <w:t xml:space="preserve">Testitapaukset funktion lähdekoodista johti </w:t>
-      </w:r>
-      <w:proofErr w:type="spellStart"/>
-      <w:r>
-        <w:t>ReferenceErroriin</w:t>
-      </w:r>
-      <w:proofErr w:type="spellEnd"/>
-      <w:r>
-        <w:t>, joten funktion muutkin testit hylätty.</w:t>
-      </w:r>
-    </w:p>
-    <w:p/>
-    <w:p>
-      <w:pPr>
-        <w:pStyle w:val="Otsikko3"/>
-        <w:rPr>
-          <w:rFonts w:eastAsia="Times New Roman"/>
-        </w:rPr>
-      </w:pPr>
-      <w:r>
-        <w:rPr>
-          <w:rFonts w:eastAsia="Times New Roman"/>
-        </w:rPr>
-        <w:t>Uudet testitapaukset</w:t>
-      </w:r>
-    </w:p>
-    <w:p/>
-    <w:p>
-      <w:pPr>
+      </w:pPr>
+      <w:r>
         <w:rPr>
           <w:b/>
           <w:bCs/>
         </w:rPr>
-      </w:pPr>
-      <w:r>
+        <w:t>isArraylike.js</w:t>
+      </w:r>
+    </w:p>
+    <w:p>
+      <w:r>
+        <w:t xml:space="preserve">Lisätty testit arvolle </w:t>
+      </w:r>
+      <w:proofErr w:type="spellStart"/>
+      <w:r>
+        <w:t>Function</w:t>
+      </w:r>
+      <w:proofErr w:type="spellEnd"/>
+      <w:r>
+        <w:t xml:space="preserve"> ja </w:t>
+      </w:r>
+      <w:proofErr w:type="spellStart"/>
+      <w:r>
+        <w:t>document.body.childre</w:t>
+      </w:r>
+      <w:proofErr w:type="spellEnd"/>
+    </w:p>
+    <w:p>
+      <w:pPr>
         <w:rPr>
           <w:b/>
           <w:bCs/>
-        </w:rPr>
-        <w:t>isArraylike.js</w:t>
-      </w:r>
-    </w:p>
-    <w:p>
-      <w:r>
-        <w:t xml:space="preserve">Lisätty testit arvolle </w:t>
-      </w:r>
-      <w:proofErr w:type="spellStart"/>
-      <w:r>
-        <w:t>Function</w:t>
-      </w:r>
-      <w:proofErr w:type="spellEnd"/>
-      <w:r>
-        <w:t xml:space="preserve"> ja </w:t>
-      </w:r>
-      <w:proofErr w:type="spellStart"/>
-      <w:r>
-        <w:t>document.body.childre</w:t>
-      </w:r>
-      <w:proofErr w:type="spellEnd"/>
-    </w:p>
-    <w:p>
-      <w:pPr>
+          <w:lang w:val="en-US"/>
+        </w:rPr>
+      </w:pPr>
+      <w:r>
         <w:rPr>
           <w:b/>
           <w:bCs/>
-        </w:rPr>
-      </w:pPr>
-      <w:r>
+          <w:lang w:val="en-US"/>
+        </w:rPr>
+        <w:t>isArraylikeObject.js</w:t>
+      </w:r>
+    </w:p>
+    <w:p>
+      <w:pPr>
+        <w:rPr>
+          <w:lang w:val="en-US"/>
+        </w:rPr>
+      </w:pPr>
+      <w:proofErr w:type="spellStart"/>
+      <w:r>
+        <w:rPr>
+          <w:lang w:val="en-US"/>
+        </w:rPr>
+        <w:t>Lisätty</w:t>
+      </w:r>
+      <w:proofErr w:type="spellEnd"/>
+      <w:r>
+        <w:rPr>
+          <w:lang w:val="en-US"/>
+        </w:rPr>
+        <w:t xml:space="preserve"> </w:t>
+      </w:r>
+      <w:proofErr w:type="spellStart"/>
+      <w:r>
+        <w:rPr>
+          <w:lang w:val="en-US"/>
+        </w:rPr>
+        <w:t>testit</w:t>
+      </w:r>
+      <w:proofErr w:type="spellEnd"/>
+      <w:r>
+        <w:rPr>
+          <w:lang w:val="en-US"/>
+        </w:rPr>
+        <w:t xml:space="preserve"> </w:t>
+      </w:r>
+      <w:proofErr w:type="spellStart"/>
+      <w:r>
+        <w:rPr>
+          <w:lang w:val="en-US"/>
+        </w:rPr>
+        <w:t>arvolle</w:t>
+      </w:r>
+      <w:proofErr w:type="spellEnd"/>
+      <w:r>
+        <w:rPr>
+          <w:lang w:val="en-US"/>
+        </w:rPr>
+        <w:t xml:space="preserve"> Function ja </w:t>
+      </w:r>
+      <w:proofErr w:type="spellStart"/>
+      <w:proofErr w:type="gramStart"/>
+      <w:r>
+        <w:rPr>
+          <w:lang w:val="en-US"/>
+        </w:rPr>
+        <w:t>document.body</w:t>
+      </w:r>
+      <w:proofErr w:type="gramEnd"/>
+      <w:r>
+        <w:rPr>
+          <w:lang w:val="en-US"/>
+        </w:rPr>
+        <w:t>.children</w:t>
+      </w:r>
+      <w:proofErr w:type="spellEnd"/>
+    </w:p>
+    <w:p>
+      <w:pPr>
         <w:rPr>
           <w:b/>
           <w:bCs/>
         </w:rPr>
-        <w:t>isArraylikeObject.js</w:t>
-      </w:r>
-    </w:p>
-    <w:p>
-      <w:r>
-        <w:t xml:space="preserve">Lisätty testit arvolle </w:t>
-      </w:r>
-      <w:proofErr w:type="spellStart"/>
-      <w:r>
-        <w:t>Function</w:t>
-      </w:r>
-      <w:proofErr w:type="spellEnd"/>
-      <w:r>
-        <w:t xml:space="preserve"> ja </w:t>
-      </w:r>
-      <w:proofErr w:type="spellStart"/>
-      <w:r>
-        <w:t>document.body.children</w:t>
-      </w:r>
-      <w:proofErr w:type="spellEnd"/>
-    </w:p>
-    <w:p>
-      <w:pPr>
+      </w:pPr>
+      <w:r>
         <w:rPr>
           <w:b/>
           <w:bCs/>
         </w:rPr>
-      </w:pPr>
-      <w:r>
+        <w:t>isDate.js</w:t>
+      </w:r>
+    </w:p>
+    <w:p>
+      <w:r>
+        <w:t xml:space="preserve">Lisätty testit tyypille </w:t>
+      </w:r>
+      <w:proofErr w:type="spellStart"/>
+      <w:r>
+        <w:t>object</w:t>
+      </w:r>
+      <w:proofErr w:type="spellEnd"/>
+    </w:p>
+    <w:p>
+      <w:pPr>
         <w:rPr>
           <w:b/>
           <w:bCs/>
         </w:rPr>
-        <w:t>isDate</w:t>
-      </w:r>
+      </w:pPr>
       <w:r>
         <w:rPr>
           <w:b/>
           <w:bCs/>
         </w:rPr>
-        <w:t>.js</w:t>
-      </w:r>
-    </w:p>
-    <w:p>
-      <w:r>
-        <w:t xml:space="preserve">Lisätty testit </w:t>
-      </w:r>
-      <w:r>
-        <w:t xml:space="preserve">tyypille </w:t>
-      </w:r>
-      <w:proofErr w:type="spellStart"/>
-      <w:r>
-        <w:t>object</w:t>
-      </w:r>
-      <w:proofErr w:type="spellEnd"/>
-    </w:p>
-    <w:p>
-      <w:pPr>
+        <w:t>isEmpty</w:t>
+      </w:r>
+      <w:r>
         <w:rPr>
           <w:b/>
           <w:bCs/>
         </w:rPr>
-      </w:pPr>
-      <w:r>
-        <w:rPr>
-          <w:b/>
-          <w:bCs/>
-        </w:rPr>
-        <w:t>isEmpty</w:t>
-      </w:r>
-      <w:r>
-        <w:rPr>
-          <w:b/>
-          <w:bCs/>
-        </w:rPr>
         <w:t>.js</w:t>
       </w:r>
     </w:p>
     <w:p>
       <w:r>
-        <w:t xml:space="preserve">Lisätty testit </w:t>
-      </w:r>
-      <w:r>
-        <w:t>myös tyhjille arvoille. Tyhjä taulukko, tyhjä objekti, tyhjä merkkijono</w:t>
+        <w:t>Lisätty testit myös tyhjille arvoille. Tyhjä taulukko, tyhjä objekti, tyhjä merkkijono</w:t>
       </w:r>
     </w:p>
     <w:p>
@@ -4946,6 +4975,7 @@
         <w:pStyle w:val="Otsikko3"/>
       </w:pPr>
       <w:r>
+        <w:lastRenderedPageBreak/>
         <w:t>Havainnot</w:t>
       </w:r>
     </w:p>
@@ -5084,7 +5114,6 @@
         <w:rPr>
           <w:rFonts w:ascii="Times New Roman" w:hAnsi="Times New Roman" w:cs="Times New Roman"/>
         </w:rPr>
-        <w:lastRenderedPageBreak/>
         <w:t>words.js :</w:t>
       </w:r>
       <w:r>
@@ -5144,6 +5173,173 @@
           <w:rFonts w:ascii="Times New Roman" w:hAnsi="Times New Roman" w:cs="Times New Roman"/>
         </w:rPr>
       </w:pPr>
+      <w:proofErr w:type="gramStart"/>
+      <w:r>
+        <w:rPr>
+          <w:rFonts w:ascii="Times New Roman" w:hAnsi="Times New Roman" w:cs="Times New Roman"/>
+        </w:rPr>
+        <w:t>chunk</w:t>
+      </w:r>
+      <w:r>
+        <w:rPr>
+          <w:rFonts w:ascii="Times New Roman" w:hAnsi="Times New Roman" w:cs="Times New Roman"/>
+        </w:rPr>
+        <w:t>.js :</w:t>
+      </w:r>
+      <w:proofErr w:type="gramEnd"/>
+      <w:r>
+        <w:rPr>
+          <w:rFonts w:ascii="Times New Roman" w:hAnsi="Times New Roman" w:cs="Times New Roman"/>
+        </w:rPr>
+        <w:t xml:space="preserve"> </w:t>
+      </w:r>
+      <w:r>
+        <w:rPr>
+          <w:rFonts w:ascii="Times New Roman" w:hAnsi="Times New Roman" w:cs="Times New Roman"/>
+        </w:rPr>
+        <w:t xml:space="preserve">Funktio palauttaa saamansa </w:t>
+      </w:r>
+      <w:proofErr w:type="spellStart"/>
+      <w:r>
+        <w:rPr>
+          <w:rFonts w:ascii="Times New Roman" w:hAnsi="Times New Roman" w:cs="Times New Roman"/>
+        </w:rPr>
+        <w:t>taulkon</w:t>
+      </w:r>
+      <w:proofErr w:type="spellEnd"/>
+      <w:r>
+        <w:rPr>
+          <w:rFonts w:ascii="Times New Roman" w:hAnsi="Times New Roman" w:cs="Times New Roman"/>
+        </w:rPr>
+        <w:t xml:space="preserve"> pilkottuna osiin. Palautetun taulukkosarjan viimeinen taulukko pitää kuitenkin sisällään vääriä (</w:t>
+      </w:r>
+      <w:proofErr w:type="spellStart"/>
+      <w:r>
+        <w:rPr>
+          <w:rFonts w:ascii="Times New Roman" w:hAnsi="Times New Roman" w:cs="Times New Roman"/>
+        </w:rPr>
+        <w:t>undefined</w:t>
+      </w:r>
+      <w:proofErr w:type="spellEnd"/>
+      <w:r>
+        <w:rPr>
+          <w:rFonts w:ascii="Times New Roman" w:hAnsi="Times New Roman" w:cs="Times New Roman"/>
+        </w:rPr>
+        <w:t>) arvoja.</w:t>
+      </w:r>
+    </w:p>
+    <w:p>
+      <w:pPr>
+        <w:rPr>
+          <w:rFonts w:ascii="Times New Roman" w:hAnsi="Times New Roman" w:cs="Times New Roman"/>
+        </w:rPr>
+      </w:pPr>
+      <w:proofErr w:type="gramStart"/>
+      <w:r>
+        <w:rPr>
+          <w:rFonts w:ascii="Times New Roman" w:hAnsi="Times New Roman" w:cs="Times New Roman"/>
+        </w:rPr>
+        <w:t>clamp.js :</w:t>
+      </w:r>
+      <w:proofErr w:type="gramEnd"/>
+      <w:r>
+        <w:rPr>
+          <w:rFonts w:ascii="Times New Roman" w:hAnsi="Times New Roman" w:cs="Times New Roman"/>
+        </w:rPr>
+        <w:t xml:space="preserve"> Funktion parametrit näyttäisi</w:t>
+      </w:r>
+      <w:r>
+        <w:rPr>
+          <w:rFonts w:ascii="Times New Roman" w:hAnsi="Times New Roman" w:cs="Times New Roman"/>
+        </w:rPr>
+        <w:t>vät olevan väärässä järjestyksessä dokumentaatioon nähden.</w:t>
+      </w:r>
+    </w:p>
+    <w:p>
+      <w:pPr>
+        <w:rPr>
+          <w:rFonts w:ascii="Times New Roman" w:hAnsi="Times New Roman" w:cs="Times New Roman"/>
+        </w:rPr>
+      </w:pPr>
+      <w:proofErr w:type="gramStart"/>
+      <w:r>
+        <w:rPr>
+          <w:rFonts w:ascii="Times New Roman" w:hAnsi="Times New Roman" w:cs="Times New Roman"/>
+        </w:rPr>
+        <w:t>compact.js :</w:t>
+      </w:r>
+      <w:proofErr w:type="gramEnd"/>
+      <w:r>
+        <w:rPr>
+          <w:rFonts w:ascii="Times New Roman" w:hAnsi="Times New Roman" w:cs="Times New Roman"/>
+        </w:rPr>
+        <w:t xml:space="preserve"> Funktio näyttäisi palauttavan aina tyhjän taulukon.</w:t>
+      </w:r>
+    </w:p>
+    <w:p>
+      <w:pPr>
+        <w:rPr>
+          <w:rFonts w:ascii="Times New Roman" w:hAnsi="Times New Roman" w:cs="Times New Roman"/>
+        </w:rPr>
+      </w:pPr>
+      <w:proofErr w:type="gramStart"/>
+      <w:r>
+        <w:rPr>
+          <w:rFonts w:ascii="Times New Roman" w:hAnsi="Times New Roman" w:cs="Times New Roman"/>
+        </w:rPr>
+        <w:t>countBy.js :</w:t>
+      </w:r>
+      <w:proofErr w:type="gramEnd"/>
+      <w:r>
+        <w:rPr>
+          <w:rFonts w:ascii="Times New Roman" w:hAnsi="Times New Roman" w:cs="Times New Roman"/>
+        </w:rPr>
+        <w:t xml:space="preserve"> Funktio vaikuttaisi palauttavan väärän määrän </w:t>
+      </w:r>
+      <w:proofErr w:type="spellStart"/>
+      <w:r>
+        <w:rPr>
+          <w:rFonts w:ascii="Times New Roman" w:hAnsi="Times New Roman" w:cs="Times New Roman"/>
+        </w:rPr>
+        <w:t>true</w:t>
+      </w:r>
+      <w:proofErr w:type="spellEnd"/>
+      <w:r>
+        <w:rPr>
+          <w:rFonts w:ascii="Times New Roman" w:hAnsi="Times New Roman" w:cs="Times New Roman"/>
+        </w:rPr>
+        <w:t xml:space="preserve"> ja </w:t>
+      </w:r>
+      <w:proofErr w:type="spellStart"/>
+      <w:r>
+        <w:rPr>
+          <w:rFonts w:ascii="Times New Roman" w:hAnsi="Times New Roman" w:cs="Times New Roman"/>
+        </w:rPr>
+        <w:t>false</w:t>
+      </w:r>
+      <w:proofErr w:type="spellEnd"/>
+      <w:r>
+        <w:rPr>
+          <w:rFonts w:ascii="Times New Roman" w:hAnsi="Times New Roman" w:cs="Times New Roman"/>
+        </w:rPr>
+        <w:t xml:space="preserve"> arvoja tietyissä testeissä.</w:t>
+      </w:r>
+    </w:p>
+    <w:p>
+      <w:pPr>
+        <w:rPr>
+          <w:rFonts w:ascii="Times New Roman" w:hAnsi="Times New Roman" w:cs="Times New Roman"/>
+        </w:rPr>
+      </w:pPr>
+      <w:bookmarkStart w:id="1" w:name="_GoBack"/>
+      <w:bookmarkEnd w:id="1"/>
+    </w:p>
+    <w:p>
+      <w:pPr>
+        <w:rPr>
+          <w:rFonts w:ascii="Times New Roman" w:hAnsi="Times New Roman" w:cs="Times New Roman"/>
+        </w:rPr>
+      </w:pPr>
     </w:p>
     <w:p>
       <w:pPr>
@@ -5170,7 +5366,31 @@
         <w:rPr>
           <w:rFonts w:ascii="Times New Roman" w:hAnsi="Times New Roman" w:cs="Times New Roman"/>
         </w:rPr>
-        <w:t xml:space="preserve">Epäonnistuneitakin testejä löytyi, mutta ei mitään niin suurta, joka johtaisi kirjaston hylkäämiseen. Arviomme mukaan, kirjasto oli valmis tuotantoon. </w:t>
+        <w:t xml:space="preserve">Epäonnistuneitakin testejä löytyi, mutta </w:t>
+      </w:r>
+      <w:r>
+        <w:rPr>
+          <w:rFonts w:ascii="Times New Roman" w:hAnsi="Times New Roman" w:cs="Times New Roman"/>
+        </w:rPr>
+        <w:t>ne ovat todennäköisesti helpohkoja korjata</w:t>
+      </w:r>
+      <w:r>
+        <w:rPr>
+          <w:rFonts w:ascii="Times New Roman" w:hAnsi="Times New Roman" w:cs="Times New Roman"/>
+        </w:rPr>
+        <w:t>. Arviomme mukaan, kirjasto oli</w:t>
+      </w:r>
+      <w:r>
+        <w:rPr>
+          <w:rFonts w:ascii="Times New Roman" w:hAnsi="Times New Roman" w:cs="Times New Roman"/>
+        </w:rPr>
+        <w:t>si pian</w:t>
+      </w:r>
+      <w:r>
+        <w:rPr>
+          <w:rFonts w:ascii="Times New Roman" w:hAnsi="Times New Roman" w:cs="Times New Roman"/>
+        </w:rPr>
+        <w:t xml:space="preserve"> valmis tuotantoon. </w:t>
       </w:r>
       <w:r>
         <w:rPr>
@@ -5333,6 +5553,7 @@
           <w:rFonts w:ascii="Times New Roman" w:hAnsi="Times New Roman" w:cs="Times New Roman"/>
           <w:i/>
           <w:iCs/>
+          <w:lang w:val="en-US"/>
         </w:rPr>
       </w:pPr>
       <w:r>
@@ -5340,8 +5561,9 @@
           <w:rFonts w:ascii="Times New Roman" w:hAnsi="Times New Roman" w:cs="Times New Roman"/>
           <w:i/>
           <w:iCs/>
-        </w:rPr>
-        <w:t xml:space="preserve">[1] Sten </w:t>
+          <w:lang w:val="en-US"/>
+        </w:rPr>
+        <w:t xml:space="preserve">[1] </w:t>
       </w:r>
       <w:proofErr w:type="spellStart"/>
       <w:r>
@@ -5349,8 +5571,9 @@
           <w:rFonts w:ascii="Times New Roman" w:hAnsi="Times New Roman" w:cs="Times New Roman"/>
           <w:i/>
           <w:iCs/>
-        </w:rPr>
-        <w:t>Pittet</w:t>
+          <w:lang w:val="en-US"/>
+        </w:rPr>
+        <w:t>Sten</w:t>
       </w:r>
       <w:proofErr w:type="spellEnd"/>
       <w:r>
@@ -5358,8 +5581,9 @@
           <w:rFonts w:ascii="Times New Roman" w:hAnsi="Times New Roman" w:cs="Times New Roman"/>
           <w:i/>
           <w:iCs/>
-        </w:rPr>
-        <w:t xml:space="preserve"> – An </w:t>
+          <w:lang w:val="en-US"/>
+        </w:rPr>
+        <w:t xml:space="preserve"> </w:t>
       </w:r>
       <w:proofErr w:type="spellStart"/>
       <w:r>
@@ -5367,8 +5591,9 @@
           <w:rFonts w:ascii="Times New Roman" w:hAnsi="Times New Roman" w:cs="Times New Roman"/>
           <w:i/>
           <w:iCs/>
-        </w:rPr>
-        <w:t>introduction</w:t>
+          <w:lang w:val="en-US"/>
+        </w:rPr>
+        <w:t>Pittet</w:t>
       </w:r>
       <w:proofErr w:type="spellEnd"/>
       <w:r>
@@ -5376,52 +5601,9 @@
           <w:rFonts w:ascii="Times New Roman" w:hAnsi="Times New Roman" w:cs="Times New Roman"/>
           <w:i/>
           <w:iCs/>
-        </w:rPr>
-        <w:t xml:space="preserve"> to </w:t>
-      </w:r>
-      <w:proofErr w:type="spellStart"/>
-      <w:r>
-        <w:rPr>
-          <w:rFonts w:ascii="Times New Roman" w:hAnsi="Times New Roman" w:cs="Times New Roman"/>
-          <w:i/>
-          <w:iCs/>
-        </w:rPr>
-        <w:t>code</w:t>
-      </w:r>
-      <w:proofErr w:type="spellEnd"/>
-      <w:r>
-        <w:rPr>
-          <w:rFonts w:ascii="Times New Roman" w:hAnsi="Times New Roman" w:cs="Times New Roman"/>
-          <w:i/>
-          <w:iCs/>
-        </w:rPr>
-        <w:t xml:space="preserve"> </w:t>
-      </w:r>
-      <w:proofErr w:type="spellStart"/>
-      <w:r>
-        <w:rPr>
-          <w:rFonts w:ascii="Times New Roman" w:hAnsi="Times New Roman" w:cs="Times New Roman"/>
-          <w:i/>
-          <w:iCs/>
-        </w:rPr>
-        <w:t>coverage</w:t>
-      </w:r>
-      <w:proofErr w:type="spellEnd"/>
-      <w:r>
-        <w:rPr>
-          <w:rFonts w:ascii="Times New Roman" w:hAnsi="Times New Roman" w:cs="Times New Roman"/>
-          <w:i/>
-          <w:iCs/>
-        </w:rPr>
-        <w:t xml:space="preserve"> - </w:t>
-      </w:r>
-      <w:r>
-        <w:rPr>
-          <w:rFonts w:ascii="Times New Roman" w:hAnsi="Times New Roman" w:cs="Times New Roman"/>
-          <w:i/>
-          <w:iCs/>
-        </w:rPr>
-        <w:t>https://www.atlassian.com/continuous-delivery/software-testing/code-coverage</w:t>
+          <w:lang w:val="en-US"/>
+        </w:rPr>
+        <w:t xml:space="preserve"> – An introduction to code coverage - https://www.atlassian.com/continuous-delivery/software-testing/code-coverage</w:t>
       </w:r>
     </w:p>
     <w:sectPr>
@@ -5437,7 +5619,7 @@
 </file>
 
 <file path=word/numbering.xml><?xml version="1.0" encoding="utf-8"?>
-<w:numbering xmlns:wpc="http://schemas.microsoft.com/office/word/2010/wordprocessingCanvas" xmlns:cx="http://schemas.microsoft.com/office/drawing/2014/chartex" xmlns:cx1="http://schemas.microsoft.com/office/drawing/2015/9/8/chartex" xmlns:cx2="http://schemas.microsoft.com/office/drawing/2015/10/21/chartex" xmlns:cx3="http://schemas.microsoft.com/office/drawing/2016/5/9/chartex" xmlns:cx4="http://schemas.microsoft.com/office/drawing/2016/5/10/chartex" xmlns:cx5="http://schemas.microsoft.com/office/drawing/2016/5/11/chartex" xmlns:cx6="http://schemas.microsoft.com/office/drawing/2016/5/12/chartex" xmlns:cx7="http://schemas.microsoft.com/office/drawing/2016/5/13/chartex" xmlns:cx8="http://schemas.microsoft.com/office/drawing/2016/5/14/chartex" xmlns:mc="http://schemas.openxmlformats.org/markup-compatibility/2006" xmlns:aink="http://schemas.microsoft.com/office/drawing/2016/ink" xmlns:am3d="http://schemas.microsoft.com/office/drawing/2017/model3d" xmlns:o="urn:schemas-microsoft-com:office:office" xmlns:r="http://schemas.openxmlformats.org/officeDocument/2006/relationships" xmlns:m="http://schemas.openxmlformats.org/officeDocument/2006/math" xmlns:v="urn:schemas-microsoft-com:vml" xmlns:wp14="http://schemas.microsoft.com/office/word/2010/wordprocessingDrawing" xmlns:wp="http://schemas.openxmlformats.org/drawingml/2006/wordprocessingDrawing" xmlns:w10="urn:schemas-microsoft-com:office:word" xmlns:w="http://schemas.openxmlformats.org/wordprocessingml/2006/main" xmlns:w14="http://schemas.microsoft.com/office/word/2010/wordml" xmlns:w15="http://schemas.microsoft.com/office/word/2012/wordml" xmlns:w16cex="http://schemas.microsoft.com/office/word/2018/wordml/cex" xmlns:w16cid="http://schemas.microsoft.com/office/word/2016/wordml/cid" xmlns:w16="http://schemas.microsoft.com/office/word/2018/wordml" xmlns:w16se="http://schemas.microsoft.com/office/word/2015/wordml/symex" xmlns:wpg="http://schemas.microsoft.com/office/word/2010/wordprocessingGroup" xmlns:wpi="http://schemas.microsoft.com/office/word/2010/wordprocessingInk" xmlns:wne="http://schemas.microsoft.com/office/word/2006/wordml" xmlns:wps="http://schemas.microsoft.com/office/word/2010/wordprocessingShape" mc:Ignorable="w14 w15 w16se w16cid w16 w16cex wp14">
+<w:numbering xmlns:wpc="http://schemas.microsoft.com/office/word/2010/wordprocessingCanvas" xmlns:cx="http://schemas.microsoft.com/office/drawing/2014/chartex" xmlns:cx1="http://schemas.microsoft.com/office/drawing/2015/9/8/chartex" xmlns:cx2="http://schemas.microsoft.com/office/drawing/2015/10/21/chartex" xmlns:cx3="http://schemas.microsoft.com/office/drawing/2016/5/9/chartex" xmlns:cx4="http://schemas.microsoft.com/office/drawing/2016/5/10/chartex" xmlns:cx5="http://schemas.microsoft.com/office/drawing/2016/5/11/chartex" xmlns:cx6="http://schemas.microsoft.com/office/drawing/2016/5/12/chartex" xmlns:cx7="http://schemas.microsoft.com/office/drawing/2016/5/13/chartex" xmlns:cx8="http://schemas.microsoft.com/office/drawing/2016/5/14/chartex" xmlns:mc="http://schemas.openxmlformats.org/markup-compatibility/2006" xmlns:aink="http://schemas.microsoft.com/office/drawing/2016/ink" xmlns:am3d="http://schemas.microsoft.com/office/drawing/2017/model3d" xmlns:o="urn:schemas-microsoft-com:office:office" xmlns:r="http://schemas.openxmlformats.org/officeDocument/2006/relationships" xmlns:m="http://schemas.openxmlformats.org/officeDocument/2006/math" xmlns:v="urn:schemas-microsoft-com:vml" xmlns:wp14="http://schemas.microsoft.com/office/word/2010/wordprocessingDrawing" xmlns:wp="http://schemas.openxmlformats.org/drawingml/2006/wordprocessingDrawing" xmlns:w10="urn:schemas-microsoft-com:office:word" xmlns:w="http://schemas.openxmlformats.org/wordprocessingml/2006/main" xmlns:w14="http://schemas.microsoft.com/office/word/2010/wordml" xmlns:w15="http://schemas.microsoft.com/office/word/2012/wordml" xmlns:w16cid="http://schemas.microsoft.com/office/word/2016/wordml/cid" xmlns:w16se="http://schemas.microsoft.com/office/word/2015/wordml/symex" xmlns:wpg="http://schemas.microsoft.com/office/word/2010/wordprocessingGroup" xmlns:wpi="http://schemas.microsoft.com/office/word/2010/wordprocessingInk" xmlns:wne="http://schemas.microsoft.com/office/word/2006/wordml" xmlns:wps="http://schemas.microsoft.com/office/word/2010/wordprocessingShape" mc:Ignorable="w14 w15 w16se w16cid wp14">
   <w:abstractNum w:abstractNumId="0" w15:restartNumberingAfterBreak="0">
     <w:nsid w:val="0B707DDC"/>
     <w:multiLevelType w:val="multilevel"/>
@@ -5746,7 +5928,7 @@
 </file>
 
 <file path=word/styles.xml><?xml version="1.0" encoding="utf-8"?>
-<w:styles xmlns:mc="http://schemas.openxmlformats.org/markup-compatibility/2006" xmlns:r="http://schemas.openxmlformats.org/officeDocument/2006/relationships" xmlns:w="http://schemas.openxmlformats.org/wordprocessingml/2006/main" xmlns:w14="http://schemas.microsoft.com/office/word/2010/wordml" xmlns:w15="http://schemas.microsoft.com/office/word/2012/wordml" xmlns:w16cex="http://schemas.microsoft.com/office/word/2018/wordml/cex" xmlns:w16cid="http://schemas.microsoft.com/office/word/2016/wordml/cid" xmlns:w16="http://schemas.microsoft.com/office/word/2018/wordml" xmlns:w16se="http://schemas.microsoft.com/office/word/2015/wordml/symex" mc:Ignorable="w14 w15 w16se w16cid w16 w16cex">
+<w:styles xmlns:mc="http://schemas.openxmlformats.org/markup-compatibility/2006" xmlns:r="http://schemas.openxmlformats.org/officeDocument/2006/relationships" xmlns:w="http://schemas.openxmlformats.org/wordprocessingml/2006/main" xmlns:w14="http://schemas.microsoft.com/office/word/2010/wordml" xmlns:w15="http://schemas.microsoft.com/office/word/2012/wordml" xmlns:w16cid="http://schemas.microsoft.com/office/word/2016/wordml/cid" xmlns:w16se="http://schemas.microsoft.com/office/word/2015/wordml/symex" mc:Ignorable="w14 w15 w16se w16cid">
   <w:docDefaults>
     <w:rPrDefault>
       <w:rPr>

</xml_diff>

<commit_message>
Pieniä muutoksia vielä docx
</commit_message>
<xml_diff>
--- a/test_report.docx
+++ b/test_report.docx
@@ -4318,18 +4318,16 @@
           <w:rFonts w:ascii="Times New Roman" w:hAnsi="Times New Roman" w:cs="Times New Roman"/>
         </w:rPr>
       </w:pPr>
-      <w:bookmarkStart w:id="0" w:name="_GoBack"/>
-      <w:bookmarkEnd w:id="0"/>
     </w:p>
     <w:p>
       <w:pPr>
         <w:pStyle w:val="Otsikko1"/>
       </w:pPr>
-      <w:bookmarkStart w:id="1" w:name="_Hlk58159837"/>
+      <w:bookmarkStart w:id="0" w:name="_Hlk58159837"/>
       <w:r>
         <w:t>Testitapaukset</w:t>
       </w:r>
-      <w:bookmarkEnd w:id="1"/>
+      <w:bookmarkEnd w:id="0"/>
     </w:p>
     <w:p/>
     <w:p>
@@ -4340,6 +4338,7 @@
         <w:t>. Muutamia virheitä alkuperäiseen dokumenttiin nähtynä on korjattu, sekä muutama mahdoton testitapaus on joko poistettu, tai korvattu vastaavalla testillä.</w:t>
       </w:r>
     </w:p>
+    <w:p/>
     <w:p>
       <w:pPr>
         <w:pStyle w:val="Otsikko3"/>
@@ -4348,29 +4347,6 @@
         <w:t>Muuttuneet testitapaukset</w:t>
       </w:r>
     </w:p>
-    <w:p/>
-    <w:p>
-      <w:pPr>
-        <w:rPr>
-          <w:b/>
-          <w:bCs/>
-        </w:rPr>
-      </w:pPr>
-      <w:r>
-        <w:rPr>
-          <w:b/>
-          <w:bCs/>
-        </w:rPr>
-        <w:t>chunk</w:t>
-      </w:r>
-      <w:r>
-        <w:rPr>
-          <w:b/>
-          <w:bCs/>
-        </w:rPr>
-        <w:t>.js</w:t>
-      </w:r>
-    </w:p>
     <w:p>
       <w:pPr>
         <w:rPr>
@@ -4606,12 +4582,12 @@
           <w:b/>
           <w:bCs/>
         </w:rPr>
-        <w:lastRenderedPageBreak/>
         <w:t>toInteger.js</w:t>
       </w:r>
     </w:p>
     <w:p>
       <w:r>
+        <w:lastRenderedPageBreak/>
         <w:t>Muutettu testit vastaamaan JavaScriptin tyypitystä.</w:t>
       </w:r>
     </w:p>
@@ -5006,7 +4982,6 @@
           <w:sz w:val="32"/>
           <w:szCs w:val="32"/>
         </w:rPr>
-        <w:lastRenderedPageBreak/>
         <w:t>Havainnot ja johtopäätökset</w:t>
       </w:r>
     </w:p>
@@ -5022,6 +4997,7 @@
         <w:pStyle w:val="Otsikko3"/>
       </w:pPr>
       <w:r>
+        <w:lastRenderedPageBreak/>
         <w:t>Havainnot</w:t>
       </w:r>
     </w:p>
@@ -5410,7 +5386,13 @@
         <w:rPr>
           <w:rFonts w:ascii="Times New Roman" w:hAnsi="Times New Roman" w:cs="Times New Roman"/>
         </w:rPr>
-        <w:t xml:space="preserve">Epäonnistuneitakin testejä löytyi, mutta </w:t>
+        <w:t>Virheellisiä toiminallisuuksiakin</w:t>
+      </w:r>
+      <w:r>
+        <w:rPr>
+          <w:rFonts w:ascii="Times New Roman" w:hAnsi="Times New Roman" w:cs="Times New Roman"/>
+        </w:rPr>
+        <w:t xml:space="preserve"> löytyi, mutta </w:t>
       </w:r>
       <w:r>
         <w:rPr>
@@ -5477,6 +5459,48 @@
           <w:rFonts w:ascii="Times New Roman" w:hAnsi="Times New Roman" w:cs="Times New Roman"/>
         </w:rPr>
         <w:t xml:space="preserve"> [1].</w:t>
+      </w:r>
+      <w:r>
+        <w:rPr>
+          <w:rFonts w:ascii="Times New Roman" w:hAnsi="Times New Roman" w:cs="Times New Roman"/>
+        </w:rPr>
+        <w:t xml:space="preserve"> Toisaalta lukua laskevat </w:t>
+      </w:r>
+      <w:r>
+        <w:rPr>
+          <w:rFonts w:ascii="Times New Roman" w:hAnsi="Times New Roman" w:cs="Times New Roman"/>
+        </w:rPr>
+        <w:t>tiedostot</w:t>
+      </w:r>
+      <w:r>
+        <w:rPr>
+          <w:rFonts w:ascii="Times New Roman" w:hAnsi="Times New Roman" w:cs="Times New Roman"/>
+        </w:rPr>
+        <w:t xml:space="preserve">, joita ei voitu </w:t>
+      </w:r>
+      <w:r>
+        <w:rPr>
+          <w:rFonts w:ascii="Times New Roman" w:hAnsi="Times New Roman" w:cs="Times New Roman"/>
+        </w:rPr>
+        <w:t xml:space="preserve">vielä </w:t>
+      </w:r>
+      <w:r>
+        <w:rPr>
+          <w:rFonts w:ascii="Times New Roman" w:hAnsi="Times New Roman" w:cs="Times New Roman"/>
+        </w:rPr>
+        <w:t xml:space="preserve">testata niiden virheellisen </w:t>
+      </w:r>
+      <w:r>
+        <w:rPr>
+          <w:rFonts w:ascii="Times New Roman" w:hAnsi="Times New Roman" w:cs="Times New Roman"/>
+        </w:rPr>
+        <w:t xml:space="preserve">toiminnan </w:t>
+      </w:r>
+      <w:r>
+        <w:rPr>
+          <w:rFonts w:ascii="Times New Roman" w:hAnsi="Times New Roman" w:cs="Times New Roman"/>
+        </w:rPr>
+        <w:t>vuoksi.</w:t>
       </w:r>
     </w:p>
     <w:p>
@@ -5485,6 +5509,8 @@
           <w:rFonts w:ascii="Times New Roman" w:hAnsi="Times New Roman" w:cs="Times New Roman"/>
         </w:rPr>
       </w:pPr>
+      <w:bookmarkStart w:id="1" w:name="_GoBack"/>
+      <w:bookmarkEnd w:id="1"/>
     </w:p>
     <w:p>
       <w:pPr>

</xml_diff>